<commit_message>
ajout pied de page bulletin
</commit_message>
<xml_diff>
--- a/src/main/resources/etats/apochePoi/DREN YAMOUSSOUKRO/RAPPORT_TRIMESTRIEL.docx
+++ b/src/main/resources/etats/apochePoi/DREN YAMOUSSOUKRO/RAPPORT_TRIMESTRIEL.docx
@@ -891,7 +891,10 @@
         <w:t> : Privé</w:t>
       </w:r>
     </w:p>
-    <w:p/>
+    <w:p>
+      <w:bookmarkStart w:id="0" w:name="_GoBack"/>
+      <w:bookmarkEnd w:id="0"/>
+    </w:p>
     <w:p>
       <w:r>
         <w:rPr>
@@ -987,7 +990,31 @@
           <w:b/>
           <w:sz w:val="56"/>
         </w:rPr>
-        <w:t>RAPPORT DE FIN DE TRIMESTRE 1</w:t>
+        <w:t xml:space="preserve">RAPPORT DE FIN DE </w:t>
+      </w:r>
+      <w:r>
+        <w:rPr>
+          <w:rFonts w:ascii="Calibri" w:hAnsi="Calibri" w:cs="Calibri"/>
+          <w:b/>
+          <w:sz w:val="56"/>
+        </w:rPr>
+        <w:t>{{</w:t>
+      </w:r>
+      <w:r>
+        <w:rPr>
+          <w:rFonts w:ascii="Calibri" w:hAnsi="Calibri" w:cs="Calibri"/>
+          <w:b/>
+          <w:sz w:val="56"/>
+        </w:rPr>
+        <w:t>TRIMESTRE</w:t>
+      </w:r>
+      <w:r>
+        <w:rPr>
+          <w:rFonts w:ascii="Calibri" w:hAnsi="Calibri" w:cs="Calibri"/>
+          <w:b/>
+          <w:sz w:val="56"/>
+        </w:rPr>
+        <w:t>}}</w:t>
       </w:r>
     </w:p>
     <w:p/>
@@ -3331,8 +3358,8 @@
         </w:rPr>
         <w:fldChar w:fldCharType="end"/>
       </w:r>
-      <w:bookmarkStart w:id="0" w:name="_Toc92363761"/>
-      <w:bookmarkStart w:id="1" w:name="_Toc181711499"/>
+      <w:bookmarkStart w:id="1" w:name="_Toc92363761"/>
+      <w:bookmarkStart w:id="2" w:name="_Toc181711499"/>
       <w:r>
         <w:rPr>
           <w:rStyle w:val="TitreCar"/>
@@ -3344,8 +3371,8 @@
         </w:rPr>
         <w:t>IDENTITE</w:t>
       </w:r>
-      <w:bookmarkEnd w:id="0"/>
       <w:bookmarkEnd w:id="1"/>
+      <w:bookmarkEnd w:id="2"/>
     </w:p>
     <w:p>
       <w:pPr>
@@ -3481,8 +3508,8 @@
                 <w:lang w:val="fr-CI"/>
               </w:rPr>
             </w:pPr>
-            <w:bookmarkStart w:id="2" w:name="NomCompletEtab"/>
-            <w:bookmarkEnd w:id="2"/>
+            <w:bookmarkStart w:id="3" w:name="NomCompletEtab"/>
+            <w:bookmarkEnd w:id="3"/>
           </w:p>
         </w:tc>
       </w:tr>
@@ -3541,8 +3568,8 @@
                 <w:lang w:val="fr-CI"/>
               </w:rPr>
             </w:pPr>
-            <w:bookmarkStart w:id="3" w:name="N_Ouverture"/>
-            <w:bookmarkEnd w:id="3"/>
+            <w:bookmarkStart w:id="4" w:name="N_Ouverture"/>
+            <w:bookmarkEnd w:id="4"/>
           </w:p>
         </w:tc>
       </w:tr>
@@ -3601,8 +3628,8 @@
                 <w:lang w:val="fr-CI"/>
               </w:rPr>
             </w:pPr>
-            <w:bookmarkStart w:id="4" w:name="N_Reconnaissance"/>
-            <w:bookmarkEnd w:id="4"/>
+            <w:bookmarkStart w:id="5" w:name="N_Reconnaissance"/>
+            <w:bookmarkEnd w:id="5"/>
           </w:p>
         </w:tc>
       </w:tr>
@@ -3661,8 +3688,8 @@
                 <w:lang w:val="fr-CI"/>
               </w:rPr>
             </w:pPr>
-            <w:bookmarkStart w:id="5" w:name="CodeEtab"/>
-            <w:bookmarkEnd w:id="5"/>
+            <w:bookmarkStart w:id="6" w:name="CodeEtab"/>
+            <w:bookmarkEnd w:id="6"/>
           </w:p>
         </w:tc>
       </w:tr>
@@ -3721,8 +3748,8 @@
                 <w:lang w:val="fr-CI"/>
               </w:rPr>
             </w:pPr>
-            <w:bookmarkStart w:id="6" w:name="SitGéo"/>
-            <w:bookmarkEnd w:id="6"/>
+            <w:bookmarkStart w:id="7" w:name="SitGéo"/>
+            <w:bookmarkEnd w:id="7"/>
           </w:p>
         </w:tc>
       </w:tr>
@@ -3781,8 +3808,8 @@
                 <w:lang w:val="fr-CI"/>
               </w:rPr>
             </w:pPr>
-            <w:bookmarkStart w:id="7" w:name="BPEtab"/>
-            <w:bookmarkEnd w:id="7"/>
+            <w:bookmarkStart w:id="8" w:name="BPEtab"/>
+            <w:bookmarkEnd w:id="8"/>
           </w:p>
         </w:tc>
       </w:tr>
@@ -3841,8 +3868,8 @@
                 <w:lang w:val="fr-CI"/>
               </w:rPr>
             </w:pPr>
-            <w:bookmarkStart w:id="8" w:name="TelEtab"/>
-            <w:bookmarkEnd w:id="8"/>
+            <w:bookmarkStart w:id="9" w:name="TelEtab"/>
+            <w:bookmarkEnd w:id="9"/>
           </w:p>
         </w:tc>
       </w:tr>
@@ -3959,8 +3986,8 @@
                 <w:lang w:val="fr-CI"/>
               </w:rPr>
             </w:pPr>
-            <w:bookmarkStart w:id="9" w:name="EmailEtab"/>
-            <w:bookmarkEnd w:id="9"/>
+            <w:bookmarkStart w:id="10" w:name="EmailEtab"/>
+            <w:bookmarkEnd w:id="10"/>
           </w:p>
         </w:tc>
       </w:tr>
@@ -4075,8 +4102,8 @@
                 <w:szCs w:val="20"/>
               </w:rPr>
             </w:pPr>
-            <w:bookmarkStart w:id="10" w:name="Fondateur"/>
-            <w:bookmarkEnd w:id="10"/>
+            <w:bookmarkStart w:id="11" w:name="Fondateur"/>
+            <w:bookmarkEnd w:id="11"/>
           </w:p>
         </w:tc>
       </w:tr>
@@ -4233,8 +4260,8 @@
                 <w:szCs w:val="20"/>
               </w:rPr>
             </w:pPr>
-            <w:bookmarkStart w:id="11" w:name="TélFondateur"/>
-            <w:bookmarkEnd w:id="11"/>
+            <w:bookmarkStart w:id="12" w:name="TélFondateur"/>
+            <w:bookmarkEnd w:id="12"/>
           </w:p>
         </w:tc>
       </w:tr>
@@ -4339,8 +4366,8 @@
                 <w:szCs w:val="20"/>
               </w:rPr>
             </w:pPr>
-            <w:bookmarkStart w:id="12" w:name="EmailFondateur"/>
-            <w:bookmarkEnd w:id="12"/>
+            <w:bookmarkStart w:id="13" w:name="EmailFondateur"/>
+            <w:bookmarkEnd w:id="13"/>
           </w:p>
         </w:tc>
       </w:tr>
@@ -4450,8 +4477,8 @@
                 <w:szCs w:val="20"/>
               </w:rPr>
             </w:pPr>
-            <w:bookmarkStart w:id="13" w:name="NomChefEtab2"/>
-            <w:bookmarkEnd w:id="13"/>
+            <w:bookmarkStart w:id="14" w:name="NomChefEtab2"/>
+            <w:bookmarkEnd w:id="14"/>
           </w:p>
         </w:tc>
       </w:tr>
@@ -4556,8 +4583,8 @@
                 <w:szCs w:val="20"/>
               </w:rPr>
             </w:pPr>
-            <w:bookmarkStart w:id="14" w:name="TélChefEtab"/>
-            <w:bookmarkEnd w:id="14"/>
+            <w:bookmarkStart w:id="15" w:name="TélChefEtab"/>
+            <w:bookmarkEnd w:id="15"/>
           </w:p>
         </w:tc>
       </w:tr>
@@ -4662,8 +4689,8 @@
                 <w:szCs w:val="20"/>
               </w:rPr>
             </w:pPr>
-            <w:bookmarkStart w:id="15" w:name="EmailChefEtab"/>
-            <w:bookmarkEnd w:id="15"/>
+            <w:bookmarkStart w:id="16" w:name="EmailChefEtab"/>
+            <w:bookmarkEnd w:id="16"/>
           </w:p>
         </w:tc>
       </w:tr>
@@ -4716,8 +4743,8 @@
                 <w:szCs w:val="20"/>
               </w:rPr>
             </w:pPr>
-            <w:bookmarkStart w:id="16" w:name="AutEnseignCE"/>
-            <w:bookmarkEnd w:id="16"/>
+            <w:bookmarkStart w:id="17" w:name="AutEnseignCE"/>
+            <w:bookmarkEnd w:id="17"/>
           </w:p>
         </w:tc>
       </w:tr>
@@ -4759,8 +4786,8 @@
           <w:u w:val="single"/>
         </w:rPr>
       </w:pPr>
-      <w:bookmarkStart w:id="17" w:name="_Toc92363762"/>
-      <w:bookmarkStart w:id="18" w:name="_Toc181711500"/>
+      <w:bookmarkStart w:id="18" w:name="_Toc92363762"/>
+      <w:bookmarkStart w:id="19" w:name="_Toc181711500"/>
       <w:r>
         <w:rPr>
           <w:rStyle w:val="TitreCar"/>
@@ -4774,8 +4801,8 @@
         </w:rPr>
         <w:t>INTRODUCTION</w:t>
       </w:r>
-      <w:bookmarkEnd w:id="17"/>
       <w:bookmarkEnd w:id="18"/>
+      <w:bookmarkEnd w:id="19"/>
     </w:p>
     <w:p>
       <w:pPr>
@@ -4949,8 +4976,8 @@
           <w:szCs w:val="26"/>
         </w:rPr>
       </w:pPr>
-      <w:bookmarkStart w:id="19" w:name="texte_intro"/>
-      <w:bookmarkEnd w:id="19"/>
+      <w:bookmarkStart w:id="20" w:name="texte_intro"/>
+      <w:bookmarkEnd w:id="20"/>
     </w:p>
     <w:p>
       <w:pPr>
@@ -4960,8 +4987,8 @@
           <w:color w:val="auto"/>
         </w:rPr>
       </w:pPr>
-      <w:bookmarkStart w:id="20" w:name="_Toc92363763"/>
-      <w:bookmarkStart w:id="21" w:name="_Toc181711501"/>
+      <w:bookmarkStart w:id="21" w:name="_Toc92363763"/>
+      <w:bookmarkStart w:id="22" w:name="_Toc181711501"/>
       <w:r>
         <w:rPr>
           <w:b/>
@@ -4976,8 +5003,8 @@
         </w:rPr>
         <w:t>VIE PEDAGOGIQUE ET RESULTATS SCOLAIRES</w:t>
       </w:r>
-      <w:bookmarkEnd w:id="20"/>
       <w:bookmarkEnd w:id="21"/>
+      <w:bookmarkEnd w:id="22"/>
     </w:p>
     <w:p>
       <w:pPr>
@@ -4988,8 +5015,8 @@
           <w:sz w:val="28"/>
         </w:rPr>
       </w:pPr>
-      <w:bookmarkStart w:id="22" w:name="_Toc92363764"/>
-      <w:bookmarkStart w:id="23" w:name="_Toc181711502"/>
+      <w:bookmarkStart w:id="23" w:name="_Toc92363764"/>
+      <w:bookmarkStart w:id="24" w:name="_Toc181711502"/>
       <w:r>
         <w:rPr>
           <w:b/>
@@ -5006,8 +5033,8 @@
         </w:rPr>
         <w:t>VIE PEDAGOGIQUE</w:t>
       </w:r>
-      <w:bookmarkEnd w:id="22"/>
       <w:bookmarkEnd w:id="23"/>
+      <w:bookmarkEnd w:id="24"/>
     </w:p>
     <w:p>
       <w:pPr>
@@ -5019,8 +5046,8 @@
           <w:szCs w:val="26"/>
         </w:rPr>
       </w:pPr>
-      <w:bookmarkStart w:id="24" w:name="texte_comment_cahiers_notes"/>
-      <w:bookmarkEnd w:id="24"/>
+      <w:bookmarkStart w:id="25" w:name="texte_comment_cahiers_notes"/>
+      <w:bookmarkEnd w:id="25"/>
     </w:p>
     <w:p>
       <w:pPr>
@@ -5034,7 +5061,7 @@
           <w:color w:val="auto"/>
         </w:rPr>
       </w:pPr>
-      <w:bookmarkStart w:id="25" w:name="_Toc92363765"/>
+      <w:bookmarkStart w:id="26" w:name="_Toc92363765"/>
       <w:r>
         <w:rPr>
           <w:b/>
@@ -5101,9 +5128,9 @@
         </w:rPr>
         <w:t>Activités des unités pédagogiques (UP) et des conseils d’enseignement (C.E)</w:t>
       </w:r>
-      <w:bookmarkStart w:id="26" w:name="texte_activites_up_ce"/>
-      <w:bookmarkEnd w:id="25"/>
+      <w:bookmarkStart w:id="27" w:name="texte_activites_up_ce"/>
       <w:bookmarkEnd w:id="26"/>
+      <w:bookmarkEnd w:id="27"/>
     </w:p>
     <w:p>
       <w:pPr>
@@ -5919,7 +5946,7 @@
           <w:u w:val="single"/>
         </w:rPr>
       </w:pPr>
-      <w:bookmarkStart w:id="27" w:name="_Toc92363766"/>
+      <w:bookmarkStart w:id="28" w:name="_Toc92363766"/>
     </w:p>
     <w:p>
       <w:pPr>
@@ -5940,11 +5967,11 @@
         </w:rPr>
         <w:t>Visites de classes et formations</w:t>
       </w:r>
-      <w:bookmarkEnd w:id="27"/>
-    </w:p>
-    <w:p>
-      <w:bookmarkStart w:id="28" w:name="texte_visite_classe_formation"/>
       <w:bookmarkEnd w:id="28"/>
+    </w:p>
+    <w:p>
+      <w:bookmarkStart w:id="29" w:name="texte_visite_classe_formation"/>
+      <w:bookmarkEnd w:id="29"/>
     </w:p>
     <w:p>
       <w:pPr>
@@ -6511,10 +6538,10 @@
       </w:r>
     </w:p>
     <w:p>
-      <w:bookmarkStart w:id="29" w:name="texte_visites_anim_conseil_peda"/>
-      <w:bookmarkStart w:id="30" w:name="texte_visites_formations"/>
-      <w:bookmarkEnd w:id="29"/>
+      <w:bookmarkStart w:id="30" w:name="texte_visites_anim_conseil_peda"/>
+      <w:bookmarkStart w:id="31" w:name="texte_visites_formations"/>
       <w:bookmarkEnd w:id="30"/>
+      <w:bookmarkEnd w:id="31"/>
       <w:r>
         <w:t>Ci-joint le tableau récapitulatif de ces visites.</w:t>
       </w:r>
@@ -6909,8 +6936,8 @@
           <w:sz w:val="28"/>
         </w:rPr>
       </w:pPr>
-      <w:bookmarkStart w:id="31" w:name="_Toc92363767"/>
-      <w:bookmarkStart w:id="32" w:name="_Toc181711503"/>
+      <w:bookmarkStart w:id="32" w:name="_Toc92363767"/>
+      <w:bookmarkStart w:id="33" w:name="_Toc181711503"/>
       <w:r>
         <w:rPr>
           <w:b/>
@@ -6927,8 +6954,8 @@
         </w:rPr>
         <w:t>RESULTATS SCOLAIRES</w:t>
       </w:r>
-      <w:bookmarkEnd w:id="31"/>
       <w:bookmarkEnd w:id="32"/>
+      <w:bookmarkEnd w:id="33"/>
     </w:p>
     <w:p>
       <w:pPr>
@@ -6942,7 +6969,7 @@
           <w:color w:val="auto"/>
         </w:rPr>
       </w:pPr>
-      <w:bookmarkStart w:id="33" w:name="_Toc92363768"/>
+      <w:bookmarkStart w:id="34" w:name="_Toc92363768"/>
       <w:r>
         <w:rPr>
           <w:b/>
@@ -6950,7 +6977,7 @@
         </w:rPr>
         <w:t>Tableaux statistiques des résultats scolaires par niveau</w:t>
       </w:r>
-      <w:bookmarkEnd w:id="33"/>
+      <w:bookmarkEnd w:id="34"/>
     </w:p>
     <w:p/>
     <w:p>
@@ -6982,7 +7009,7 @@
           <w:rFonts w:cstheme="minorHAnsi"/>
         </w:rPr>
       </w:pPr>
-      <w:bookmarkStart w:id="34" w:name="tableau_stat_result_affecte"/>
+      <w:bookmarkStart w:id="35" w:name="tableau_stat_result_affecte"/>
       <w:r>
         <w:rPr>
           <w:rFonts w:cstheme="minorHAnsi"/>
@@ -7036,7 +7063,7 @@
                 <w:sz w:val="18"/>
               </w:rPr>
             </w:pPr>
-            <w:bookmarkStart w:id="35" w:name="Stat_1_Sixième"/>
+            <w:bookmarkStart w:id="36" w:name="Stat_1_Sixième"/>
             <w:r>
               <w:rPr>
                 <w:rFonts w:cstheme="minorHAnsi"/>
@@ -7627,7 +7654,7 @@
           </w:p>
         </w:tc>
       </w:tr>
-      <w:bookmarkEnd w:id="35"/>
+      <w:bookmarkEnd w:id="36"/>
     </w:tbl>
     <w:p>
       <w:pPr>
@@ -14348,7 +14375,7 @@
         </w:rPr>
       </w:pPr>
     </w:p>
-    <w:bookmarkEnd w:id="34"/>
+    <w:bookmarkEnd w:id="35"/>
     <w:p>
       <w:pPr>
         <w:rPr>
@@ -17858,7 +17885,7 @@
                 <w:sz w:val="18"/>
               </w:rPr>
             </w:pPr>
-            <w:bookmarkStart w:id="36" w:name="Recap_Stat_AFF"/>
+            <w:bookmarkStart w:id="37" w:name="Recap_Stat_AFF"/>
             <w:r>
               <w:rPr>
                 <w:rFonts w:cstheme="minorHAnsi"/>
@@ -18449,7 +18476,7 @@
           </w:p>
         </w:tc>
       </w:tr>
-      <w:bookmarkEnd w:id="36"/>
+      <w:bookmarkEnd w:id="37"/>
     </w:tbl>
     <w:p>
       <w:pPr>
@@ -18849,7 +18876,7 @@
           <w:rFonts w:cstheme="minorHAnsi"/>
         </w:rPr>
       </w:pPr>
-      <w:bookmarkStart w:id="37" w:name="tableau_stat_result_non_affecte"/>
+      <w:bookmarkStart w:id="38" w:name="tableau_stat_result_non_affecte"/>
       <w:r>
         <w:rPr>
           <w:rFonts w:cstheme="minorHAnsi"/>
@@ -25468,7 +25495,7 @@
             <w:shd w:val="clear" w:color="auto" w:fill="FFFFFF"/>
             <w:vAlign w:val="center"/>
           </w:tcPr>
-          <w:bookmarkEnd w:id="37"/>
+          <w:bookmarkEnd w:id="38"/>
           <w:p>
             <w:pPr>
               <w:spacing w:after="0"/>
@@ -30559,7 +30586,7 @@
               <w:spacing w:after="0"/>
               <w:jc w:val="center"/>
             </w:pPr>
-            <w:bookmarkStart w:id="38" w:name="Recap_Stat_NAFF"/>
+            <w:bookmarkStart w:id="39" w:name="Recap_Stat_NAFF"/>
             <w:r>
               <w:t>Classe</w:t>
             </w:r>
@@ -30916,7 +30943,7 @@
           </w:p>
         </w:tc>
       </w:tr>
-      <w:bookmarkEnd w:id="38"/>
+      <w:bookmarkEnd w:id="39"/>
     </w:tbl>
     <w:p>
       <w:pPr>
@@ -31712,7 +31739,7 @@
           <w:color w:val="auto"/>
         </w:rPr>
       </w:pPr>
-      <w:bookmarkStart w:id="39" w:name="_Toc92363769"/>
+      <w:bookmarkStart w:id="40" w:name="_Toc92363769"/>
       <w:r>
         <w:rPr>
           <w:b/>
@@ -31720,7 +31747,7 @@
         </w:rPr>
         <w:t xml:space="preserve">Liste nominative des élèves </w:t>
       </w:r>
-      <w:bookmarkEnd w:id="39"/>
+      <w:bookmarkEnd w:id="40"/>
     </w:p>
     <w:p>
       <w:pPr>
@@ -31753,9 +31780,9 @@
       <w:r>
         <w:t xml:space="preserve"> </w:t>
       </w:r>
-      <w:bookmarkStart w:id="40" w:name="tableau_nom_result_affecte"/>
-    </w:p>
-    <w:bookmarkEnd w:id="40"/>
+      <w:bookmarkStart w:id="41" w:name="tableau_nom_result_affecte"/>
+    </w:p>
+    <w:bookmarkEnd w:id="41"/>
     <w:p>
       <w:pPr>
         <w:spacing w:after="160" w:line="259" w:lineRule="auto"/>
@@ -32107,7 +32134,7 @@
           <w:rFonts w:cstheme="minorHAnsi"/>
         </w:rPr>
       </w:pPr>
-      <w:bookmarkStart w:id="41" w:name="tableau_nom_result_non_affecte"/>
+      <w:bookmarkStart w:id="42" w:name="tableau_nom_result_non_affecte"/>
     </w:p>
     <w:p>
       <w:pPr>
@@ -32121,12 +32148,12 @@
           <w:color w:val="auto"/>
         </w:rPr>
       </w:pPr>
-      <w:bookmarkStart w:id="42" w:name="titre_classe_31"/>
-      <w:bookmarkStart w:id="43" w:name="break_classe_45"/>
-      <w:bookmarkStart w:id="44" w:name="_Toc92363770"/>
-      <w:bookmarkEnd w:id="41"/>
+      <w:bookmarkStart w:id="43" w:name="titre_classe_31"/>
+      <w:bookmarkStart w:id="44" w:name="break_classe_45"/>
+      <w:bookmarkStart w:id="45" w:name="_Toc92363770"/>
       <w:bookmarkEnd w:id="42"/>
       <w:bookmarkEnd w:id="43"/>
+      <w:bookmarkEnd w:id="44"/>
       <w:r>
         <w:rPr>
           <w:b/>
@@ -32134,7 +32161,7 @@
         </w:rPr>
         <w:t>Liste des majors de classe par niveau</w:t>
       </w:r>
-      <w:bookmarkEnd w:id="44"/>
+      <w:bookmarkEnd w:id="45"/>
     </w:p>
     <w:p/>
     <w:p>
@@ -32501,8 +32528,8 @@
           <w:color w:val="auto"/>
         </w:rPr>
       </w:pPr>
-      <w:bookmarkStart w:id="45" w:name="_Toc92363771"/>
-      <w:bookmarkStart w:id="46" w:name="_Toc181711504"/>
+      <w:bookmarkStart w:id="46" w:name="_Toc92363771"/>
+      <w:bookmarkStart w:id="47" w:name="_Toc181711504"/>
       <w:r>
         <w:rPr>
           <w:b/>
@@ -32531,8 +32558,8 @@
         </w:rPr>
         <w:t xml:space="preserve"> ET PYRAMIDES</w:t>
       </w:r>
-      <w:bookmarkEnd w:id="45"/>
       <w:bookmarkEnd w:id="46"/>
+      <w:bookmarkEnd w:id="47"/>
     </w:p>
     <w:p>
       <w:pPr>
@@ -32543,8 +32570,8 @@
           <w:sz w:val="28"/>
         </w:rPr>
       </w:pPr>
-      <w:bookmarkStart w:id="47" w:name="_Toc92363772"/>
-      <w:bookmarkStart w:id="48" w:name="_Toc181711505"/>
+      <w:bookmarkStart w:id="48" w:name="_Toc92363772"/>
+      <w:bookmarkStart w:id="49" w:name="_Toc181711505"/>
       <w:r>
         <w:rPr>
           <w:b/>
@@ -32553,9 +32580,9 @@
         </w:rPr>
         <w:t xml:space="preserve">A/ </w:t>
       </w:r>
-      <w:bookmarkStart w:id="49" w:name="tableau_transferts"/>
-      <w:bookmarkEnd w:id="47"/>
+      <w:bookmarkStart w:id="50" w:name="tableau_transferts"/>
       <w:bookmarkEnd w:id="48"/>
+      <w:bookmarkEnd w:id="49"/>
       <w:r>
         <w:rPr>
           <w:b/>
@@ -32579,9 +32606,9 @@
           <w:u w:val="single"/>
         </w:rPr>
       </w:pPr>
-      <w:bookmarkStart w:id="50" w:name="titre_niveau_Quatrième"/>
-      <w:bookmarkEnd w:id="49"/>
+      <w:bookmarkStart w:id="51" w:name="titre_niveau_Quatrième"/>
       <w:bookmarkEnd w:id="50"/>
+      <w:bookmarkEnd w:id="51"/>
     </w:p>
     <w:p>
       <w:pPr>
@@ -32920,8 +32947,8 @@
           <w:color w:val="auto"/>
         </w:rPr>
       </w:pPr>
-      <w:bookmarkStart w:id="51" w:name="_Toc92363773"/>
-      <w:bookmarkStart w:id="52" w:name="_Toc181711506"/>
+      <w:bookmarkStart w:id="52" w:name="_Toc92363773"/>
+      <w:bookmarkStart w:id="53" w:name="_Toc181711506"/>
       <w:r>
         <w:rPr>
           <w:b/>
@@ -32936,8 +32963,8 @@
         </w:rPr>
         <w:t>REPARTITION DES ELEVES PAR ANNEE DE NAISSANCE</w:t>
       </w:r>
-      <w:bookmarkEnd w:id="51"/>
       <w:bookmarkEnd w:id="52"/>
+      <w:bookmarkEnd w:id="53"/>
     </w:p>
     <w:p/>
     <w:p>
@@ -33913,8 +33940,8 @@
           <w:sz w:val="28"/>
         </w:rPr>
       </w:pPr>
-      <w:bookmarkStart w:id="53" w:name="_Toc92363774"/>
-      <w:bookmarkStart w:id="54" w:name="_Toc181711507"/>
+      <w:bookmarkStart w:id="54" w:name="_Toc92363774"/>
+      <w:bookmarkStart w:id="55" w:name="_Toc181711507"/>
       <w:r>
         <w:rPr>
           <w:b/>
@@ -33931,8 +33958,8 @@
         </w:rPr>
         <w:t>LISTE DES BOURSIERS ET DEMI BOURSIERS</w:t>
       </w:r>
-      <w:bookmarkEnd w:id="53"/>
       <w:bookmarkEnd w:id="54"/>
+      <w:bookmarkEnd w:id="55"/>
     </w:p>
     <w:p>
       <w:pPr>
@@ -33941,7 +33968,7 @@
           <w:sz w:val="10"/>
         </w:rPr>
       </w:pPr>
-      <w:bookmarkStart w:id="55" w:name="tableau_bourse"/>
+      <w:bookmarkStart w:id="56" w:name="tableau_bourse"/>
     </w:p>
     <w:p>
       <w:pPr>
@@ -33959,8 +33986,8 @@
           <w:u w:val="single"/>
         </w:rPr>
       </w:pPr>
-      <w:bookmarkStart w:id="56" w:name="_Toc92363775"/>
-      <w:bookmarkEnd w:id="55"/>
+      <w:bookmarkStart w:id="57" w:name="_Toc92363775"/>
+      <w:bookmarkEnd w:id="56"/>
     </w:p>
     <w:p>
       <w:pPr>
@@ -34136,7 +34163,7 @@
           <w:color w:val="auto"/>
         </w:rPr>
       </w:pPr>
-      <w:bookmarkStart w:id="57" w:name="_Toc181711508"/>
+      <w:bookmarkStart w:id="58" w:name="_Toc181711508"/>
       <w:r>
         <w:rPr>
           <w:b/>
@@ -34151,8 +34178,8 @@
         </w:rPr>
         <w:t>EFFECTIF AVEC L’APPROCHE PAR NIVEAU ET PAR GENRE</w:t>
       </w:r>
-      <w:bookmarkEnd w:id="56"/>
       <w:bookmarkEnd w:id="57"/>
+      <w:bookmarkEnd w:id="58"/>
     </w:p>
     <w:p>
       <w:pPr>
@@ -34355,7 +34382,7 @@
           <w:sz w:val="28"/>
         </w:rPr>
       </w:pPr>
-      <w:bookmarkStart w:id="58" w:name="_Toc181711509"/>
+      <w:bookmarkStart w:id="59" w:name="_Toc181711509"/>
       <w:r>
         <w:rPr>
           <w:b/>
@@ -34380,7 +34407,7 @@
         </w:rPr>
         <w:t>2</w:t>
       </w:r>
-      <w:bookmarkEnd w:id="58"/>
+      <w:bookmarkEnd w:id="59"/>
     </w:p>
     <w:p>
       <w:pPr>
@@ -37651,8 +37678,6 @@
           <w:rFonts w:cstheme="minorHAnsi"/>
         </w:rPr>
       </w:pPr>
-      <w:bookmarkStart w:id="59" w:name="_GoBack"/>
-      <w:bookmarkEnd w:id="59"/>
     </w:p>
     <w:p>
       <w:pPr>
@@ -62578,7 +62603,7 @@
 </file>
 
 <file path=customXml/itemProps1.xml><?xml version="1.0" encoding="utf-8"?>
-<ds:datastoreItem xmlns:ds="http://schemas.openxmlformats.org/officeDocument/2006/customXml" ds:itemID="{6E74FC62-16C0-430A-8D2F-88E845121B9B}">
+<ds:datastoreItem xmlns:ds="http://schemas.openxmlformats.org/officeDocument/2006/customXml" ds:itemID="{3E641702-C558-43D3-B014-9A63D97298D4}">
   <ds:schemaRefs>
     <ds:schemaRef ds:uri="http://schemas.openxmlformats.org/officeDocument/2006/bibliography"/>
   </ds:schemaRefs>

</xml_diff>